<commit_message>
pershkrimi i produktit fix at invoixe template
</commit_message>
<xml_diff>
--- a/invoice_template.docx
+++ b/invoice_template.docx
@@ -366,7 +366,7 @@
     <w:tbl>
       <w:tblPr>
         <w:tblStyle w:val="Table1"/>
-        <w:tblW w:w="11003.0" w:type="dxa"/>
+        <w:tblW w:w="10995.0" w:type="dxa"/>
         <w:jc w:val="left"/>
         <w:tblInd w:w="-185.0" w:type="dxa"/>
         <w:tblBorders>
@@ -379,20 +379,22 @@
         <w:tblLook w:val="0000"/>
       </w:tblPr>
       <w:tblGrid>
-        <w:gridCol w:w="900"/>
-        <w:gridCol w:w="5063"/>
-        <w:gridCol w:w="1170"/>
-        <w:gridCol w:w="900"/>
-        <w:gridCol w:w="1350"/>
-        <w:gridCol w:w="1620"/>
+        <w:gridCol w:w="2400"/>
+        <w:gridCol w:w="1785"/>
+        <w:gridCol w:w="2460"/>
+        <w:gridCol w:w="1695"/>
+        <w:gridCol w:w="615"/>
+        <w:gridCol w:w="930"/>
+        <w:gridCol w:w="1110"/>
         <w:tblGridChange w:id="0">
           <w:tblGrid>
-            <w:gridCol w:w="900"/>
-            <w:gridCol w:w="5063"/>
-            <w:gridCol w:w="1170"/>
-            <w:gridCol w:w="900"/>
-            <w:gridCol w:w="1350"/>
-            <w:gridCol w:w="1620"/>
+            <w:gridCol w:w="2400"/>
+            <w:gridCol w:w="1785"/>
+            <w:gridCol w:w="2460"/>
+            <w:gridCol w:w="1695"/>
+            <w:gridCol w:w="615"/>
+            <w:gridCol w:w="930"/>
+            <w:gridCol w:w="1110"/>
           </w:tblGrid>
         </w:tblGridChange>
       </w:tblGrid>
@@ -463,6 +465,28 @@
               <w:rPr>
                 <w:rtl w:val="0"/>
               </w:rPr>
+              <w:t xml:space="preserve">Përshkrimi</w:t>
+            </w:r>
+          </w:p>
+        </w:tc>
+        <w:tc>
+          <w:tcPr>
+            <w:tcBorders>
+              <w:top w:color="000000" w:space="0" w:sz="4" w:val="single"/>
+              <w:left w:color="000000" w:space="0" w:sz="4" w:val="single"/>
+              <w:bottom w:color="000000" w:space="0" w:sz="4" w:val="single"/>
+              <w:right w:color="000000" w:space="0" w:sz="4" w:val="single"/>
+            </w:tcBorders>
+          </w:tcPr>
+          <w:p>
+            <w:pPr>
+              <w:jc w:val="center"/>
+              <w:rPr/>
+            </w:pPr>
+            <w:r>
+              <w:rPr>
+                <w:rtl w:val="0"/>
+              </w:rPr>
               <w:t xml:space="preserve">Njesia</w:t>
             </w:r>
           </w:p>
@@ -595,6 +619,29 @@
           </w:tcPr>
           <w:p>
             <w:pPr>
+              <w:rPr>
+                <w:sz w:val="22"/>
+                <w:szCs w:val="22"/>
+              </w:rPr>
+            </w:pPr>
+            <w:r>
+              <w:rPr>
+                <w:rtl w:val="0"/>
+              </w:rPr>
+            </w:r>
+          </w:p>
+        </w:tc>
+        <w:tc>
+          <w:tcPr>
+            <w:tcBorders>
+              <w:top w:color="000000" w:space="0" w:sz="4" w:val="single"/>
+              <w:left w:color="000000" w:space="0" w:sz="4" w:val="single"/>
+              <w:bottom w:color="000000" w:space="0" w:sz="4" w:val="single"/>
+              <w:right w:color="000000" w:space="0" w:sz="4" w:val="single"/>
+            </w:tcBorders>
+          </w:tcPr>
+          <w:p>
+            <w:pPr>
               <w:jc w:val="center"/>
               <w:rPr/>
             </w:pPr>
@@ -736,7 +783,6 @@
           </w:tcPr>
           <w:p>
             <w:pPr>
-              <w:jc w:val="center"/>
               <w:rPr/>
             </w:pPr>
             <w:r>
@@ -788,6 +834,28 @@
                 <w:rtl w:val="0"/>
               </w:rPr>
               <w:t xml:space="preserve">{{item[4]}}</w:t>
+            </w:r>
+          </w:p>
+        </w:tc>
+        <w:tc>
+          <w:tcPr>
+            <w:tcBorders>
+              <w:top w:color="ffffff" w:space="0" w:sz="4" w:val="single"/>
+              <w:left w:color="000000" w:space="0" w:sz="4" w:val="single"/>
+              <w:bottom w:color="000000" w:space="0" w:sz="4" w:val="single"/>
+              <w:right w:color="000000" w:space="0" w:sz="4" w:val="single"/>
+            </w:tcBorders>
+          </w:tcPr>
+          <w:p>
+            <w:pPr>
+              <w:jc w:val="center"/>
+              <w:rPr/>
+            </w:pPr>
+            <w:r>
+              <w:rPr>
+                <w:rtl w:val="0"/>
+              </w:rPr>
+              <w:t xml:space="preserve">{{item[5]}}</w:t>
             </w:r>
           </w:p>
         </w:tc>
@@ -811,7 +879,7 @@
               <w:rPr>
                 <w:rtl w:val="0"/>
               </w:rPr>
-              <w:t xml:space="preserve">{{item[5]}}</w:t>
+              <w:t xml:space="preserve">{{item[6]}}</w:t>
             </w:r>
           </w:p>
         </w:tc>
@@ -877,6 +945,29 @@
           </w:tcPr>
           <w:p>
             <w:pPr>
+              <w:rPr>
+                <w:sz w:val="22"/>
+                <w:szCs w:val="22"/>
+              </w:rPr>
+            </w:pPr>
+            <w:r>
+              <w:rPr>
+                <w:rtl w:val="0"/>
+              </w:rPr>
+            </w:r>
+          </w:p>
+        </w:tc>
+        <w:tc>
+          <w:tcPr>
+            <w:tcBorders>
+              <w:top w:color="000000" w:space="0" w:sz="4" w:val="single"/>
+              <w:left w:color="000000" w:space="0" w:sz="4" w:val="single"/>
+              <w:bottom w:color="000000" w:space="0" w:sz="4" w:val="single"/>
+              <w:right w:color="000000" w:space="0" w:sz="4" w:val="single"/>
+            </w:tcBorders>
+          </w:tcPr>
+          <w:p>
+            <w:pPr>
               <w:jc w:val="center"/>
               <w:rPr/>
             </w:pPr>
@@ -970,6 +1061,30 @@
             <w:pPr>
               <w:jc w:val="center"/>
               <w:rPr/>
+            </w:pPr>
+            <w:r>
+              <w:rPr>
+                <w:rtl w:val="0"/>
+              </w:rPr>
+            </w:r>
+          </w:p>
+        </w:tc>
+        <w:tc>
+          <w:tcPr>
+            <w:vMerge w:val="restart"/>
+            <w:tcBorders>
+              <w:top w:color="000000" w:space="0" w:sz="4" w:val="single"/>
+              <w:left w:color="000000" w:space="0" w:sz="0" w:val="nil"/>
+              <w:bottom w:color="000000" w:space="0" w:sz="0" w:val="nil"/>
+              <w:right w:color="000000" w:space="0" w:sz="0" w:val="nil"/>
+            </w:tcBorders>
+          </w:tcPr>
+          <w:p>
+            <w:pPr>
+              <w:rPr>
+                <w:sz w:val="22"/>
+                <w:szCs w:val="22"/>
+              </w:rPr>
             </w:pPr>
             <w:r>
               <w:rPr>
@@ -1146,86 +1261,6 @@
         </w:tc>
         <w:tc>
           <w:tcPr>
-            <w:gridSpan w:val="2"/>
-            <w:tcBorders>
-              <w:top w:color="ffffff" w:space="0" w:sz="4" w:val="single"/>
-              <w:left w:color="000000" w:space="0" w:sz="0" w:val="nil"/>
-              <w:bottom w:color="ffffff" w:space="0" w:sz="4" w:val="single"/>
-              <w:right w:color="ffffff" w:space="0" w:sz="4" w:val="single"/>
-            </w:tcBorders>
-          </w:tcPr>
-          <w:p>
-            <w:pPr>
-              <w:jc w:val="right"/>
-              <w:rPr/>
-            </w:pPr>
-            <w:r>
-              <w:rPr>
-                <w:rtl w:val="0"/>
-              </w:rPr>
-            </w:r>
-          </w:p>
-        </w:tc>
-        <w:tc>
-          <w:tcPr>
-            <w:tcBorders>
-              <w:top w:color="ffffff" w:space="0" w:sz="4" w:val="single"/>
-              <w:left w:color="000000" w:space="0" w:sz="0" w:val="nil"/>
-              <w:bottom w:color="ffffff" w:space="0" w:sz="4" w:val="single"/>
-              <w:right w:color="ffffff" w:space="0" w:sz="4" w:val="single"/>
-            </w:tcBorders>
-          </w:tcPr>
-          <w:p>
-            <w:pPr>
-              <w:jc w:val="right"/>
-              <w:rPr/>
-            </w:pPr>
-            <w:r>
-              <w:rPr>
-                <w:b w:val="1"/>
-                <w:rtl w:val="0"/>
-              </w:rPr>
-              <w:t xml:space="preserve">Shuma:</w:t>
-            </w:r>
-            <w:r>
-              <w:rPr>
-                <w:rtl w:val="0"/>
-              </w:rPr>
-              <w:t xml:space="preserve">     </w:t>
-            </w:r>
-          </w:p>
-        </w:tc>
-        <w:tc>
-          <w:tcPr>
-            <w:tcBorders>
-              <w:top w:color="ffffff" w:space="0" w:sz="4" w:val="single"/>
-              <w:left w:color="ffffff" w:space="0" w:sz="4" w:val="single"/>
-              <w:bottom w:color="ffffff" w:space="0" w:sz="4" w:val="single"/>
-              <w:right w:color="ffffff" w:space="0" w:sz="4" w:val="single"/>
-            </w:tcBorders>
-          </w:tcPr>
-          <w:p>
-            <w:pPr>
-              <w:jc w:val="center"/>
-              <w:rPr/>
-            </w:pPr>
-            <w:r>
-              <w:rPr>
-                <w:rtl w:val="0"/>
-              </w:rPr>
-              <w:t xml:space="preserve">{{sum}} €</w:t>
-              <w:br w:type="textWrapping"/>
-            </w:r>
-          </w:p>
-        </w:tc>
-      </w:tr>
-      <w:tr>
-        <w:trPr>
-          <w:cantSplit w:val="0"/>
-          <w:tblHeader w:val="0"/>
-        </w:trPr>
-        <w:tc>
-          <w:tcPr>
             <w:vMerge w:val="continue"/>
             <w:tcBorders>
               <w:top w:color="000000" w:space="0" w:sz="4" w:val="single"/>
@@ -1262,6 +1297,86 @@
         </w:tc>
         <w:tc>
           <w:tcPr>
+            <w:gridSpan w:val="2"/>
+            <w:tcBorders>
+              <w:top w:color="ffffff" w:space="0" w:sz="4" w:val="single"/>
+              <w:left w:color="000000" w:space="0" w:sz="0" w:val="nil"/>
+              <w:bottom w:color="ffffff" w:space="0" w:sz="4" w:val="single"/>
+              <w:right w:color="ffffff" w:space="0" w:sz="4" w:val="single"/>
+            </w:tcBorders>
+          </w:tcPr>
+          <w:p>
+            <w:pPr>
+              <w:jc w:val="right"/>
+              <w:rPr/>
+            </w:pPr>
+            <w:r>
+              <w:rPr>
+                <w:rtl w:val="0"/>
+              </w:rPr>
+            </w:r>
+          </w:p>
+        </w:tc>
+        <w:tc>
+          <w:tcPr>
+            <w:tcBorders>
+              <w:top w:color="ffffff" w:space="0" w:sz="4" w:val="single"/>
+              <w:left w:color="000000" w:space="0" w:sz="0" w:val="nil"/>
+              <w:bottom w:color="ffffff" w:space="0" w:sz="4" w:val="single"/>
+              <w:right w:color="ffffff" w:space="0" w:sz="4" w:val="single"/>
+            </w:tcBorders>
+          </w:tcPr>
+          <w:p>
+            <w:pPr>
+              <w:jc w:val="right"/>
+              <w:rPr/>
+            </w:pPr>
+            <w:r>
+              <w:rPr>
+                <w:b w:val="1"/>
+                <w:rtl w:val="0"/>
+              </w:rPr>
+              <w:t xml:space="preserve">Shuma:</w:t>
+            </w:r>
+            <w:r>
+              <w:rPr>
+                <w:rtl w:val="0"/>
+              </w:rPr>
+              <w:t xml:space="preserve">     </w:t>
+            </w:r>
+          </w:p>
+        </w:tc>
+        <w:tc>
+          <w:tcPr>
+            <w:tcBorders>
+              <w:top w:color="ffffff" w:space="0" w:sz="4" w:val="single"/>
+              <w:left w:color="ffffff" w:space="0" w:sz="4" w:val="single"/>
+              <w:bottom w:color="ffffff" w:space="0" w:sz="4" w:val="single"/>
+              <w:right w:color="ffffff" w:space="0" w:sz="4" w:val="single"/>
+            </w:tcBorders>
+          </w:tcPr>
+          <w:p>
+            <w:pPr>
+              <w:jc w:val="center"/>
+              <w:rPr/>
+            </w:pPr>
+            <w:r>
+              <w:rPr>
+                <w:rtl w:val="0"/>
+              </w:rPr>
+              <w:t xml:space="preserve">{{sum}} €</w:t>
+              <w:br w:type="textWrapping"/>
+            </w:r>
+          </w:p>
+        </w:tc>
+      </w:tr>
+      <w:tr>
+        <w:trPr>
+          <w:cantSplit w:val="0"/>
+          <w:tblHeader w:val="0"/>
+        </w:trPr>
+        <w:tc>
+          <w:tcPr>
             <w:vMerge w:val="continue"/>
             <w:tcBorders>
               <w:top w:color="000000" w:space="0" w:sz="4" w:val="single"/>
@@ -1298,6 +1413,78 @@
         </w:tc>
         <w:tc>
           <w:tcPr>
+            <w:vMerge w:val="continue"/>
+            <w:tcBorders>
+              <w:top w:color="000000" w:space="0" w:sz="4" w:val="single"/>
+              <w:left w:color="000000" w:space="0" w:sz="0" w:val="nil"/>
+              <w:bottom w:color="000000" w:space="0" w:sz="0" w:val="nil"/>
+              <w:right w:color="000000" w:space="0" w:sz="0" w:val="nil"/>
+            </w:tcBorders>
+          </w:tcPr>
+          <w:p>
+            <w:pPr>
+              <w:keepNext w:val="0"/>
+              <w:keepLines w:val="0"/>
+              <w:pageBreakBefore w:val="0"/>
+              <w:widowControl w:val="0"/>
+              <w:pBdr>
+                <w:top w:space="0" w:sz="0" w:val="nil"/>
+                <w:left w:space="0" w:sz="0" w:val="nil"/>
+                <w:bottom w:space="0" w:sz="0" w:val="nil"/>
+                <w:right w:space="0" w:sz="0" w:val="nil"/>
+                <w:between w:space="0" w:sz="0" w:val="nil"/>
+              </w:pBdr>
+              <w:shd w:fill="auto" w:val="clear"/>
+              <w:spacing w:after="0" w:before="0" w:line="276" w:lineRule="auto"/>
+              <w:ind w:left="0" w:right="0" w:firstLine="0"/>
+              <w:jc w:val="left"/>
+              <w:rPr/>
+            </w:pPr>
+            <w:r>
+              <w:rPr>
+                <w:rtl w:val="0"/>
+              </w:rPr>
+            </w:r>
+          </w:p>
+        </w:tc>
+        <w:tc>
+          <w:tcPr>
+            <w:vMerge w:val="continue"/>
+            <w:tcBorders>
+              <w:top w:color="000000" w:space="0" w:sz="4" w:val="single"/>
+              <w:left w:color="000000" w:space="0" w:sz="0" w:val="nil"/>
+              <w:bottom w:color="000000" w:space="0" w:sz="0" w:val="nil"/>
+              <w:right w:color="000000" w:space="0" w:sz="0" w:val="nil"/>
+            </w:tcBorders>
+          </w:tcPr>
+          <w:p>
+            <w:pPr>
+              <w:keepNext w:val="0"/>
+              <w:keepLines w:val="0"/>
+              <w:pageBreakBefore w:val="0"/>
+              <w:widowControl w:val="0"/>
+              <w:pBdr>
+                <w:top w:space="0" w:sz="0" w:val="nil"/>
+                <w:left w:space="0" w:sz="0" w:val="nil"/>
+                <w:bottom w:space="0" w:sz="0" w:val="nil"/>
+                <w:right w:space="0" w:sz="0" w:val="nil"/>
+                <w:between w:space="0" w:sz="0" w:val="nil"/>
+              </w:pBdr>
+              <w:shd w:fill="auto" w:val="clear"/>
+              <w:spacing w:after="0" w:before="0" w:line="276" w:lineRule="auto"/>
+              <w:ind w:left="0" w:right="0" w:firstLine="0"/>
+              <w:jc w:val="left"/>
+              <w:rPr/>
+            </w:pPr>
+            <w:r>
+              <w:rPr>
+                <w:rtl w:val="0"/>
+              </w:rPr>
+            </w:r>
+          </w:p>
+        </w:tc>
+        <w:tc>
+          <w:tcPr>
             <w:gridSpan w:val="3"/>
             <w:tcBorders>
               <w:top w:color="ffffff" w:space="0" w:sz="4" w:val="single"/>
@@ -1355,6 +1542,42 @@
           <w:cantSplit w:val="0"/>
           <w:tblHeader w:val="0"/>
         </w:trPr>
+        <w:tc>
+          <w:tcPr>
+            <w:vMerge w:val="continue"/>
+            <w:tcBorders>
+              <w:top w:color="000000" w:space="0" w:sz="4" w:val="single"/>
+              <w:left w:color="000000" w:space="0" w:sz="0" w:val="nil"/>
+              <w:bottom w:color="000000" w:space="0" w:sz="0" w:val="nil"/>
+              <w:right w:color="000000" w:space="0" w:sz="0" w:val="nil"/>
+            </w:tcBorders>
+          </w:tcPr>
+          <w:p>
+            <w:pPr>
+              <w:keepNext w:val="0"/>
+              <w:keepLines w:val="0"/>
+              <w:pageBreakBefore w:val="0"/>
+              <w:widowControl w:val="0"/>
+              <w:pBdr>
+                <w:top w:space="0" w:sz="0" w:val="nil"/>
+                <w:left w:space="0" w:sz="0" w:val="nil"/>
+                <w:bottom w:space="0" w:sz="0" w:val="nil"/>
+                <w:right w:space="0" w:sz="0" w:val="nil"/>
+                <w:between w:space="0" w:sz="0" w:val="nil"/>
+              </w:pBdr>
+              <w:shd w:fill="auto" w:val="clear"/>
+              <w:spacing w:after="0" w:before="0" w:line="276" w:lineRule="auto"/>
+              <w:ind w:left="0" w:right="0" w:firstLine="0"/>
+              <w:jc w:val="left"/>
+              <w:rPr/>
+            </w:pPr>
+            <w:r>
+              <w:rPr>
+                <w:rtl w:val="0"/>
+              </w:rPr>
+            </w:r>
+          </w:p>
+        </w:tc>
         <w:tc>
           <w:tcPr>
             <w:vMerge w:val="continue"/>

</xml_diff>

<commit_message>
template i ri i fatures
</commit_message>
<xml_diff>
--- a/invoice_template.docx
+++ b/invoice_template.docx
@@ -298,24 +298,7 @@
           <w:szCs w:val="18"/>
           <w:rtl w:val="0"/>
         </w:rPr>
-        <w:t xml:space="preserve">                                                                                              </w:t>
-      </w:r>
-    </w:p>
-    <w:p>
-      <w:pPr>
-        <w:jc w:val="center"/>
-        <w:rPr>
-          <w:sz w:val="18"/>
-          <w:szCs w:val="18"/>
-        </w:rPr>
-      </w:pPr>
-      <w:r>
-        <w:rPr>
-          <w:sz w:val="18"/>
-          <w:szCs w:val="18"/>
-          <w:rtl w:val="0"/>
-        </w:rPr>
-        <w:t xml:space="preserve">                                </w:t>
+        <w:t xml:space="preserve">                                                                                                                              </w:t>
       </w:r>
     </w:p>
     <w:p>
@@ -366,7 +349,7 @@
     <w:tbl>
       <w:tblPr>
         <w:tblStyle w:val="Table1"/>
-        <w:tblW w:w="10995.0" w:type="dxa"/>
+        <w:tblW w:w="10770.0" w:type="dxa"/>
         <w:jc w:val="left"/>
         <w:tblInd w:w="-185.0" w:type="dxa"/>
         <w:tblBorders>
@@ -379,22 +362,20 @@
         <w:tblLook w:val="0000"/>
       </w:tblPr>
       <w:tblGrid>
-        <w:gridCol w:w="2400"/>
-        <w:gridCol w:w="1785"/>
-        <w:gridCol w:w="2460"/>
-        <w:gridCol w:w="1695"/>
-        <w:gridCol w:w="615"/>
-        <w:gridCol w:w="930"/>
-        <w:gridCol w:w="1110"/>
+        <w:gridCol w:w="810"/>
+        <w:gridCol w:w="2520"/>
+        <w:gridCol w:w="2520"/>
+        <w:gridCol w:w="1200"/>
+        <w:gridCol w:w="990"/>
+        <w:gridCol w:w="2730"/>
         <w:tblGridChange w:id="0">
           <w:tblGrid>
-            <w:gridCol w:w="2400"/>
-            <w:gridCol w:w="1785"/>
-            <w:gridCol w:w="2460"/>
-            <w:gridCol w:w="1695"/>
-            <w:gridCol w:w="615"/>
-            <w:gridCol w:w="930"/>
-            <w:gridCol w:w="1110"/>
+            <w:gridCol w:w="810"/>
+            <w:gridCol w:w="2520"/>
+            <w:gridCol w:w="2520"/>
+            <w:gridCol w:w="1200"/>
+            <w:gridCol w:w="990"/>
+            <w:gridCol w:w="2730"/>
           </w:tblGrid>
         </w:tblGridChange>
       </w:tblGrid>
@@ -531,28 +512,6 @@
               <w:rPr>
                 <w:rtl w:val="0"/>
               </w:rPr>
-              <w:t xml:space="preserve">Valuta €</w:t>
-            </w:r>
-          </w:p>
-        </w:tc>
-        <w:tc>
-          <w:tcPr>
-            <w:tcBorders>
-              <w:top w:color="000000" w:space="0" w:sz="4" w:val="single"/>
-              <w:left w:color="000000" w:space="0" w:sz="4" w:val="single"/>
-              <w:bottom w:color="000000" w:space="0" w:sz="4" w:val="single"/>
-              <w:right w:color="000000" w:space="0" w:sz="4" w:val="single"/>
-            </w:tcBorders>
-          </w:tcPr>
-          <w:p>
-            <w:pPr>
-              <w:jc w:val="center"/>
-              <w:rPr/>
-            </w:pPr>
-            <w:r>
-              <w:rPr>
-                <w:rtl w:val="0"/>
-              </w:rPr>
               <w:t xml:space="preserve">Shuma  €</w:t>
             </w:r>
           </w:p>
@@ -694,27 +653,6 @@
             </w:r>
           </w:p>
         </w:tc>
-        <w:tc>
-          <w:tcPr>
-            <w:tcBorders>
-              <w:top w:color="000000" w:space="0" w:sz="4" w:val="single"/>
-              <w:left w:color="000000" w:space="0" w:sz="4" w:val="single"/>
-              <w:bottom w:color="000000" w:space="0" w:sz="4" w:val="single"/>
-              <w:right w:color="000000" w:space="0" w:sz="4" w:val="single"/>
-            </w:tcBorders>
-          </w:tcPr>
-          <w:p>
-            <w:pPr>
-              <w:jc w:val="center"/>
-              <w:rPr/>
-            </w:pPr>
-            <w:r>
-              <w:rPr>
-                <w:rtl w:val="0"/>
-              </w:rPr>
-            </w:r>
-          </w:p>
-        </w:tc>
       </w:tr>
       <w:tr>
         <w:trPr>
@@ -851,35 +789,13 @@
               <w:jc w:val="center"/>
               <w:rPr/>
             </w:pPr>
-            <w:r>
-              <w:rPr>
-                <w:rtl w:val="0"/>
-              </w:rPr>
-              <w:t xml:space="preserve">{{item[5]}}</w:t>
-            </w:r>
-          </w:p>
-        </w:tc>
-        <w:tc>
-          <w:tcPr>
-            <w:tcBorders>
-              <w:top w:color="ffffff" w:space="0" w:sz="4" w:val="single"/>
-              <w:left w:color="000000" w:space="0" w:sz="4" w:val="single"/>
-              <w:bottom w:color="000000" w:space="0" w:sz="4" w:val="single"/>
-              <w:right w:color="000000" w:space="0" w:sz="4" w:val="single"/>
-            </w:tcBorders>
-          </w:tcPr>
-          <w:p>
-            <w:pPr>
-              <w:jc w:val="center"/>
-              <w:rPr/>
-            </w:pPr>
             <w:bookmarkStart w:colFirst="0" w:colLast="0" w:name="_gjdgxs" w:id="0"/>
             <w:bookmarkEnd w:id="0"/>
             <w:r>
               <w:rPr>
                 <w:rtl w:val="0"/>
               </w:rPr>
-              <w:t xml:space="preserve">{{item[6]}}</w:t>
+              <w:t xml:space="preserve">{{item[5]}}</w:t>
             </w:r>
           </w:p>
         </w:tc>
@@ -1020,31 +936,11 @@
             </w:r>
           </w:p>
         </w:tc>
-        <w:tc>
-          <w:tcPr>
-            <w:tcBorders>
-              <w:top w:color="000000" w:space="0" w:sz="4" w:val="single"/>
-              <w:left w:color="000000" w:space="0" w:sz="4" w:val="single"/>
-              <w:bottom w:color="000000" w:space="0" w:sz="4" w:val="single"/>
-              <w:right w:color="000000" w:space="0" w:sz="4" w:val="single"/>
-            </w:tcBorders>
-          </w:tcPr>
-          <w:p>
-            <w:pPr>
-              <w:jc w:val="center"/>
-              <w:rPr/>
-            </w:pPr>
-            <w:r>
-              <w:rPr>
-                <w:rtl w:val="0"/>
-              </w:rPr>
-            </w:r>
-          </w:p>
-        </w:tc>
       </w:tr>
       <w:tr>
         <w:trPr>
           <w:cantSplit w:val="0"/>
+          <w:trHeight w:val="570" w:hRule="atLeast"/>
           <w:tblHeader w:val="0"/>
         </w:trPr>
         <w:tc>
@@ -1125,27 +1021,6 @@
               <w:left w:color="000000" w:space="0" w:sz="0" w:val="nil"/>
               <w:bottom w:color="ffffff" w:space="0" w:sz="4" w:val="single"/>
               <w:right w:color="ffffff" w:space="0" w:sz="4" w:val="single"/>
-            </w:tcBorders>
-          </w:tcPr>
-          <w:p>
-            <w:pPr>
-              <w:jc w:val="center"/>
-              <w:rPr/>
-            </w:pPr>
-            <w:r>
-              <w:rPr>
-                <w:rtl w:val="0"/>
-              </w:rPr>
-            </w:r>
-          </w:p>
-        </w:tc>
-        <w:tc>
-          <w:tcPr>
-            <w:tcBorders>
-              <w:top w:color="000000" w:space="0" w:sz="4" w:val="single"/>
-              <w:left w:color="ffffff" w:space="0" w:sz="4" w:val="single"/>
-              <w:bottom w:color="ffffff" w:space="0" w:sz="4" w:val="single"/>
-              <w:right w:color="000000" w:space="0" w:sz="0" w:val="nil"/>
             </w:tcBorders>
           </w:tcPr>
           <w:p>
@@ -1307,42 +1182,17 @@
           </w:tcPr>
           <w:p>
             <w:pPr>
-              <w:jc w:val="right"/>
-              <w:rPr/>
-            </w:pPr>
-            <w:r>
-              <w:rPr>
-                <w:rtl w:val="0"/>
-              </w:rPr>
-            </w:r>
-          </w:p>
-        </w:tc>
-        <w:tc>
-          <w:tcPr>
-            <w:tcBorders>
-              <w:top w:color="ffffff" w:space="0" w:sz="4" w:val="single"/>
-              <w:left w:color="000000" w:space="0" w:sz="0" w:val="nil"/>
-              <w:bottom w:color="ffffff" w:space="0" w:sz="4" w:val="single"/>
-              <w:right w:color="ffffff" w:space="0" w:sz="4" w:val="single"/>
-            </w:tcBorders>
-          </w:tcPr>
-          <w:p>
-            <w:pPr>
-              <w:jc w:val="right"/>
-              <w:rPr/>
-            </w:pPr>
-            <w:r>
+              <w:jc w:val="left"/>
               <w:rPr>
                 <w:b w:val="1"/>
-                <w:rtl w:val="0"/>
-              </w:rPr>
-              <w:t xml:space="preserve">Shuma:</w:t>
-            </w:r>
-            <w:r>
-              <w:rPr>
-                <w:rtl w:val="0"/>
-              </w:rPr>
-              <w:t xml:space="preserve">     </w:t>
+              </w:rPr>
+            </w:pPr>
+            <w:r>
+              <w:rPr>
+                <w:b w:val="1"/>
+                <w:rtl w:val="0"/>
+              </w:rPr>
+              <w:t xml:space="preserve">Shuma pa TVSH</w:t>
             </w:r>
           </w:p>
         </w:tc>
@@ -1357,14 +1207,14 @@
           </w:tcPr>
           <w:p>
             <w:pPr>
-              <w:jc w:val="center"/>
-              <w:rPr/>
-            </w:pPr>
-            <w:r>
-              <w:rPr>
-                <w:rtl w:val="0"/>
-              </w:rPr>
-              <w:t xml:space="preserve">{{sum}} €</w:t>
+              <w:jc w:val="right"/>
+              <w:rPr/>
+            </w:pPr>
+            <w:r>
+              <w:rPr>
+                <w:rtl w:val="0"/>
+              </w:rPr>
+              <w:t xml:space="preserve">{{sum_without_tvsh}}  €</w:t>
               <w:br w:type="textWrapping"/>
             </w:r>
           </w:p>
@@ -1485,7 +1335,7 @@
         </w:tc>
         <w:tc>
           <w:tcPr>
-            <w:gridSpan w:val="3"/>
+            <w:gridSpan w:val="2"/>
             <w:tcBorders>
               <w:top w:color="ffffff" w:space="0" w:sz="4" w:val="single"/>
               <w:left w:color="000000" w:space="0" w:sz="0" w:val="nil"/>
@@ -1524,14 +1374,14 @@
           </w:tcPr>
           <w:p>
             <w:pPr>
-              <w:jc w:val="center"/>
-              <w:rPr/>
-            </w:pPr>
-            <w:r>
-              <w:rPr>
-                <w:rtl w:val="0"/>
-              </w:rPr>
-              <w:t xml:space="preserve">{{pvm}} €</w:t>
+              <w:jc w:val="right"/>
+              <w:rPr/>
+            </w:pPr>
+            <w:r>
+              <w:rPr>
+                <w:rtl w:val="0"/>
+              </w:rPr>
+              <w:t xml:space="preserve">{{pvm}}  €</w:t>
               <w:br w:type="textWrapping"/>
             </w:r>
           </w:p>
@@ -1652,7 +1502,7 @@
         </w:tc>
         <w:tc>
           <w:tcPr>
-            <w:gridSpan w:val="3"/>
+            <w:gridSpan w:val="2"/>
             <w:tcBorders>
               <w:top w:color="ffffff" w:space="0" w:sz="4" w:val="single"/>
               <w:left w:color="000000" w:space="0" w:sz="0" w:val="nil"/>
@@ -1691,14 +1541,14 @@
           </w:tcPr>
           <w:p>
             <w:pPr>
-              <w:jc w:val="center"/>
-              <w:rPr/>
-            </w:pPr>
-            <w:r>
-              <w:rPr>
-                <w:rtl w:val="0"/>
-              </w:rPr>
-              <w:t xml:space="preserve">{{total}} €</w:t>
+              <w:jc w:val="right"/>
+              <w:rPr/>
+            </w:pPr>
+            <w:r>
+              <w:rPr>
+                <w:rtl w:val="0"/>
+              </w:rPr>
+              <w:t xml:space="preserve">{{total}}  €</w:t>
             </w:r>
           </w:p>
         </w:tc>
@@ -1743,7 +1593,6 @@
         <w:tab/>
         <w:tab/>
         <w:t xml:space="preserve">Dorëzoi</w:t>
-        <w:br w:type="textWrapping"/>
       </w:r>
     </w:p>
     <w:p>
@@ -1762,48 +1611,6 @@
       </w:pPr>
       <w:r>
         <w:rPr>
-          <w:u w:val="single"/>
-          <w:rtl w:val="0"/>
-        </w:rPr>
-        <w:tab/>
-        <w:tab/>
-        <w:tab/>
-      </w:r>
-      <w:r>
-        <w:rPr>
-          <w:rtl w:val="0"/>
-        </w:rPr>
-        <w:tab/>
-        <w:tab/>
-        <w:tab/>
-        <w:tab/>
-        <w:tab/>
-        <w:tab/>
-        <w:tab/>
-      </w:r>
-      <w:r>
-        <w:rPr>
-          <w:u w:val="single"/>
-          <w:rtl w:val="0"/>
-        </w:rPr>
-        <w:tab/>
-        <w:tab/>
-        <w:tab/>
-      </w:r>
-      <w:r>
-        <w:rPr>
-          <w:sz w:val="16"/>
-          <w:szCs w:val="16"/>
-          <w:rtl w:val="0"/>
-        </w:rPr>
-        <w:tab/>
-        <w:tab/>
-        <w:t xml:space="preserve">                 </w:t>
-        <w:tab/>
-        <w:t xml:space="preserve">  </w:t>
-      </w:r>
-      <w:r>
-        <w:rPr>
           <w:rtl w:val="0"/>
         </w:rPr>
       </w:r>
@@ -1812,6 +1619,48 @@
       <w:pPr>
         <w:rPr/>
       </w:pPr>
+      <w:r>
+        <w:rPr>
+          <w:u w:val="single"/>
+          <w:rtl w:val="0"/>
+        </w:rPr>
+        <w:tab/>
+        <w:tab/>
+        <w:tab/>
+      </w:r>
+      <w:r>
+        <w:rPr>
+          <w:rtl w:val="0"/>
+        </w:rPr>
+        <w:tab/>
+        <w:tab/>
+        <w:tab/>
+        <w:tab/>
+        <w:tab/>
+        <w:tab/>
+        <w:tab/>
+      </w:r>
+      <w:r>
+        <w:rPr>
+          <w:u w:val="single"/>
+          <w:rtl w:val="0"/>
+        </w:rPr>
+        <w:tab/>
+        <w:tab/>
+        <w:tab/>
+      </w:r>
+      <w:r>
+        <w:rPr>
+          <w:sz w:val="16"/>
+          <w:szCs w:val="16"/>
+          <w:rtl w:val="0"/>
+        </w:rPr>
+        <w:tab/>
+        <w:tab/>
+        <w:t xml:space="preserve">                 </w:t>
+        <w:tab/>
+        <w:t xml:space="preserve">  </w:t>
+      </w:r>
       <w:r>
         <w:rPr>
           <w:rtl w:val="0"/>

</xml_diff>